<commit_message>
Tried stupid things with better evaluation function. Didn't work.
</commit_message>
<xml_diff>
--- a/README.docx
+++ b/README.docx
@@ -89,7 +89,21 @@
     </w:p>
     <w:p>
       <w:r>
-        <w:t xml:space="preserve">The search depth for my algorithm is 15, but can be easily adjusted by changing a </w:t>
+        <w:t>The search depth for my algorithm is 15</w:t>
+      </w:r>
+      <w:r>
+        <w:t xml:space="preserve"> to allow for quick responses by the AI</w:t>
+      </w:r>
+      <w:r>
+        <w:t xml:space="preserve">, but </w:t>
+      </w:r>
+      <w:r>
+        <w:t xml:space="preserve">this value </w:t>
+      </w:r>
+      <w:bookmarkStart w:id="0" w:name="_GoBack"/>
+      <w:bookmarkEnd w:id="0"/>
+      <w:r>
+        <w:t xml:space="preserve">can be easily adjusted by changing a </w:t>
       </w:r>
       <w:r>
         <w:t>cons</w:t>
@@ -195,8 +209,6 @@
       <w:r>
         <w:t>max algorithm is the way that it</w:t>
       </w:r>
-      <w:bookmarkStart w:id="0" w:name="_GoBack"/>
-      <w:bookmarkEnd w:id="0"/>
       <w:r>
         <w:t xml:space="preserve"> arbitrates between moves of equal value. When two possible columns to move into return the same value, it will favour the co</w:t>
       </w:r>

</xml_diff>